<commit_message>
Scrum was akward alone, I used waterfall model & here's the upload of selfmade pink, girly version. Yeyy ~
</commit_message>
<xml_diff>
--- a/Anderweitige Dokumente/Digitalisierungskonzept, Gesamt-Retrospektive, Zielkonflikte (wird noch getrennt).docx
+++ b/Anderweitige Dokumente/Digitalisierungskonzept, Gesamt-Retrospektive, Zielkonflikte (wird noch getrennt).docx
@@ -408,7 +408,19 @@
         <w:rPr>
           <w:color w:val="000000" w:themeColor="text1"/>
         </w:rPr>
-        <w:t xml:space="preserve"> (Vielleicht stelle diese dann auch mit verschiedenen Bezeichnungen gegenüber)</w:t>
+        <w:t xml:space="preserve"> (Vielleicht stelle </w:t>
+      </w:r>
+      <w:r>
+        <w:rPr>
+          <w:color w:val="000000" w:themeColor="text1"/>
+        </w:rPr>
+        <w:t xml:space="preserve">ich </w:t>
+      </w:r>
+      <w:r>
+        <w:rPr>
+          <w:color w:val="000000" w:themeColor="text1"/>
+        </w:rPr>
+        <w:t>diese dann auch mit verschiedenen Bezeichnungen gegenüber)</w:t>
       </w:r>
     </w:p>
     <w:p>
@@ -423,6 +435,8 @@
         </w:rPr>
         <w:t>P.S.: Ich werde meine Arbeitspakete &amp; ihre Beschreibungen eventuell noch sprachlich bessern.</w:t>
       </w:r>
+      <w:bookmarkStart w:id="0" w:name="_GoBack"/>
+      <w:bookmarkEnd w:id="0"/>
     </w:p>
     <w:tbl>
       <w:tblPr>
@@ -2467,19 +2481,7 @@
               <w:rPr>
                 <w:color w:val="000000" w:themeColor="text1"/>
               </w:rPr>
-              <w:t>die Klasse „Car</w:t>
-            </w:r>
-            <w:r>
-              <w:rPr>
-                <w:color w:val="000000" w:themeColor="text1"/>
-              </w:rPr>
-              <w:t>Park</w:t>
-            </w:r>
-            <w:r>
-              <w:rPr>
-                <w:color w:val="000000" w:themeColor="text1"/>
-              </w:rPr>
-              <w:t>“ erstellt</w:t>
+              <w:t>die Klasse „CarPark“ erstellt</w:t>
             </w:r>
           </w:p>
         </w:tc>
@@ -3573,8 +3575,6 @@
         <w:lastRenderedPageBreak/>
         <w:t>Agile Estimating</w:t>
       </w:r>
-      <w:bookmarkStart w:id="0" w:name="_GoBack"/>
-      <w:bookmarkEnd w:id="0"/>
     </w:p>
     <w:tbl>
       <w:tblPr>

</xml_diff>

<commit_message>
Added some stuff to documents.
</commit_message>
<xml_diff>
--- a/Anderweitige Dokumente/Digitalisierungskonzept, Gesamt-Retrospektive, Zielkonflikte (wird noch getrennt).docx
+++ b/Anderweitige Dokumente/Digitalisierungskonzept, Gesamt-Retrospektive, Zielkonflikte (wird noch getrennt).docx
@@ -362,21 +362,6 @@
     <w:p>
       <w:pPr>
         <w:rPr>
-          <w:b/>
-          <w:color w:val="000000" w:themeColor="text1"/>
-        </w:rPr>
-      </w:pPr>
-      <w:r>
-        <w:rPr>
-          <w:b/>
-          <w:color w:val="000000" w:themeColor="text1"/>
-        </w:rPr>
-        <w:t>Iterationen</w:t>
-      </w:r>
-    </w:p>
-    <w:p>
-      <w:pPr>
-        <w:rPr>
           <w:color w:val="000000" w:themeColor="text1"/>
         </w:rPr>
       </w:pPr>
@@ -435,8 +420,6 @@
         </w:rPr>
         <w:t>P.S.: Ich werde meine Arbeitspakete &amp; ihre Beschreibungen eventuell noch sprachlich bessern.</w:t>
       </w:r>
-      <w:bookmarkStart w:id="0" w:name="_GoBack"/>
-      <w:bookmarkEnd w:id="0"/>
     </w:p>
     <w:tbl>
       <w:tblPr>
@@ -1530,14 +1513,7 @@
               <w:rPr>
                 <w:color w:val="000000" w:themeColor="text1"/>
               </w:rPr>
-              <w:t xml:space="preserve">Erstellung der Klassen „Car“ und „CarPark“ (in diesem Stand konnten Autos bereits erstellt &amp; geparkt werden mit zufälliger Farbgenerierung der </w:t>
-            </w:r>
-            <w:r>
-              <w:rPr>
-                <w:color w:val="000000" w:themeColor="text1"/>
-              </w:rPr>
-              <w:lastRenderedPageBreak/>
-              <w:t>Autos) + erstmal ohne Servlet, alles in der „index.jsp“ - Datei</w:t>
+              <w:t>Erstellung der Klassen „Car“ und „CarPark“ (in diesem Stand konnten Autos bereits erstellt &amp; geparkt werden mit zufälliger Farbgenerierung der Autos) + erstmal ohne Servlet, alles in der „index.jsp“ - Datei</w:t>
             </w:r>
           </w:p>
         </w:tc>
@@ -1556,7 +1532,6 @@
               <w:rPr>
                 <w:color w:val="000000" w:themeColor="text1"/>
               </w:rPr>
-              <w:lastRenderedPageBreak/>
               <w:t>7</w:t>
             </w:r>
           </w:p>
@@ -1616,6 +1591,7 @@
               <w:rPr>
                 <w:color w:val="000000" w:themeColor="text1"/>
               </w:rPr>
+              <w:lastRenderedPageBreak/>
               <w:t>Autos können das Parkhaus nun verlassen</w:t>
             </w:r>
           </w:p>
@@ -2378,7 +2354,6 @@
               <w:rPr>
                 <w:color w:val="000000" w:themeColor="text1"/>
               </w:rPr>
-              <w:lastRenderedPageBreak/>
               <w:t>Verspätet Junittests für</w:t>
             </w:r>
             <w:r>
@@ -2469,6 +2444,7 @@
               <w:rPr>
                 <w:color w:val="000000" w:themeColor="text1"/>
               </w:rPr>
+              <w:lastRenderedPageBreak/>
               <w:t>Verspätet Junittests für</w:t>
             </w:r>
             <w:r>
@@ -3557,6 +3533,14 @@
       <w:pPr>
         <w:rPr>
           <w:color w:val="000000" w:themeColor="text1"/>
+        </w:rPr>
+      </w:pPr>
+    </w:p>
+    <w:p>
+      <w:pPr>
+        <w:rPr>
+          <w:b/>
+          <w:color w:val="4472C4" w:themeColor="accent5"/>
         </w:rPr>
       </w:pPr>
     </w:p>
@@ -4268,6 +4252,100 @@
         </w:rPr>
         <w:t>Preisliste (Grundpreis | in Stunden | keine Zahlung beim Verlassen nach 5 Minuten)</w:t>
       </w:r>
+    </w:p>
+    <w:p>
+      <w:pPr>
+        <w:spacing w:before="100" w:beforeAutospacing="1" w:after="100" w:afterAutospacing="1" w:line="240" w:lineRule="auto"/>
+        <w:rPr>
+          <w:b/>
+          <w:color w:val="4472C4" w:themeColor="accent5"/>
+        </w:rPr>
+      </w:pPr>
+      <w:r>
+        <w:rPr>
+          <w:b/>
+          <w:color w:val="4472C4" w:themeColor="accent5"/>
+        </w:rPr>
+        <w:t xml:space="preserve">Iterationsbericht: </w:t>
+      </w:r>
+    </w:p>
+    <w:p>
+      <w:pPr>
+        <w:spacing w:before="100" w:beforeAutospacing="1" w:after="100" w:afterAutospacing="1" w:line="240" w:lineRule="auto"/>
+        <w:rPr>
+          <w:color w:val="4472C4" w:themeColor="accent5"/>
+        </w:rPr>
+      </w:pPr>
+      <w:r>
+        <w:rPr>
+          <w:color w:val="4472C4" w:themeColor="accent5"/>
+        </w:rPr>
+        <w:t xml:space="preserve">Was wurde in den vier Iterationen geleistet? </w:t>
+      </w:r>
+    </w:p>
+    <w:p>
+      <w:pPr>
+        <w:spacing w:before="100" w:beforeAutospacing="1" w:after="100" w:afterAutospacing="1" w:line="240" w:lineRule="auto"/>
+        <w:rPr>
+          <w:color w:val="4472C4" w:themeColor="accent5"/>
+        </w:rPr>
+      </w:pPr>
+      <w:r>
+        <w:rPr>
+          <w:color w:val="4472C4" w:themeColor="accent5"/>
+        </w:rPr>
+        <w:t>Welche User Stories (Slice aus der Story Map) wurden in welcher Iteration jeweils umgesetzt?</w:t>
+      </w:r>
+    </w:p>
+    <w:p>
+      <w:pPr>
+        <w:spacing w:before="100" w:beforeAutospacing="1" w:after="100" w:afterAutospacing="1" w:line="240" w:lineRule="auto"/>
+        <w:rPr>
+          <w:color w:val="4472C4" w:themeColor="accent5"/>
+        </w:rPr>
+      </w:pPr>
+      <w:r>
+        <w:rPr>
+          <w:color w:val="4472C4" w:themeColor="accent5"/>
+        </w:rPr>
+        <w:t>Was waren die Zwischenergebnisse? (Iterationsbericht z.B. mittels Screenshots des Kanban-Boards)</w:t>
+      </w:r>
+    </w:p>
+    <w:p>
+      <w:pPr>
+        <w:spacing w:before="100" w:beforeAutospacing="1" w:after="100" w:afterAutospacing="1" w:line="240" w:lineRule="auto"/>
+        <w:rPr>
+          <w:rFonts w:eastAsia="Times New Roman" w:cstheme="minorHAnsi"/>
+          <w:color w:val="000000" w:themeColor="text1"/>
+          <w:lang w:eastAsia="de-DE"/>
+        </w:rPr>
+      </w:pPr>
+      <w:r>
+        <w:rPr>
+          <w:color w:val="000000" w:themeColor="text1"/>
+        </w:rPr>
+        <w:t>Ich habe da</w:t>
+      </w:r>
+      <w:r>
+        <w:rPr>
+          <w:color w:val="000000" w:themeColor="text1"/>
+        </w:rPr>
+        <w:t>zu nur das „</w:t>
+      </w:r>
+      <w:r>
+        <w:rPr>
+          <w:color w:val="000000" w:themeColor="text1"/>
+        </w:rPr>
+        <w:t>Summarisches Projektprotokoll</w:t>
+      </w:r>
+      <w:r>
+        <w:rPr>
+          <w:color w:val="000000" w:themeColor="text1"/>
+        </w:rPr>
+        <w:t>“, ist quasi auch mein Iterationsbericht.</w:t>
+      </w:r>
+      <w:bookmarkStart w:id="0" w:name="_GoBack"/>
+      <w:bookmarkEnd w:id="0"/>
     </w:p>
     <w:sectPr>
       <w:pgSz w:w="11906" w:h="16838"/>

</xml_diff>